<commit_message>
Termine de acomodar todo.
</commit_message>
<xml_diff>
--- a/AuroraSAEntrega.docx
+++ b/AuroraSAEntrega.docx
@@ -1982,15 +1982,7 @@
         <w:t>EjecucionCargaInicialCompleta</w:t>
       </w:r>
       <w:r>
-        <w:t>.bat” de carga inicial que ejecuta toda la carga inicial del script 01 hasta el script 06. Para este script se debe tener en cuenta el nombre del SQL_SERVER, y las rutas de cada archivo .</w:t>
-      </w:r>
-      <w:proofErr w:type="spellStart"/>
-      <w:r>
-        <w:t>sql</w:t>
-      </w:r>
-      <w:proofErr w:type="spellEnd"/>
-      <w:r>
-        <w:t>.</w:t>
+        <w:t>.bat” de carga inicial que ejecuta toda la carga inicial del script 01 hasta el script 06. Para este script se debe tener en cuenta el nombre del SQL_SERVER, y las rutas de cada archivo .sql.</w:t>
       </w:r>
     </w:p>
     <w:p>
@@ -2005,51 +1997,10 @@
           <w:b/>
           <w:bCs/>
         </w:rPr>
-        <w:t xml:space="preserve">Access </w:t>
-      </w:r>
-      <w:proofErr w:type="spellStart"/>
-      <w:r>
-        <w:rPr>
-          <w:b/>
-          <w:bCs/>
-        </w:rPr>
-        <w:t>Database</w:t>
-      </w:r>
-      <w:proofErr w:type="spellEnd"/>
-      <w:r>
-        <w:rPr>
-          <w:b/>
-          <w:bCs/>
-        </w:rPr>
-        <w:t xml:space="preserve"> </w:t>
-      </w:r>
-      <w:proofErr w:type="spellStart"/>
-      <w:r>
-        <w:rPr>
-          <w:b/>
-          <w:bCs/>
-        </w:rPr>
-        <w:t>Engine</w:t>
-      </w:r>
-      <w:proofErr w:type="spellEnd"/>
-      <w:r>
-        <w:t xml:space="preserve"> es necesaria para permitir que aplicaciones que no sean de Microsoft Access interactúen con archivos de Access (.</w:t>
-      </w:r>
-      <w:proofErr w:type="spellStart"/>
-      <w:r>
-        <w:t>accdb</w:t>
-      </w:r>
-      <w:proofErr w:type="spellEnd"/>
-      <w:r>
-        <w:t xml:space="preserve"> y .</w:t>
-      </w:r>
-      <w:proofErr w:type="spellStart"/>
-      <w:r>
-        <w:t>mdb</w:t>
-      </w:r>
-      <w:proofErr w:type="spellEnd"/>
-      <w:r>
-        <w:t>) y otros formatos como Excel (.xls y .xlsx), especialmente en entornos donde Microsoft Office no está instalado o donde se necesita compatibilidad con aplicaciones de 32 o 64 bits</w:t>
+        <w:t>Access Database Engine</w:t>
+      </w:r>
+      <w:r>
+        <w:t xml:space="preserve"> es necesaria para permitir que aplicaciones que no sean de Microsoft Access interactúen con archivos de Access (.accdb y .mdb) y otros formatos como Excel (.xls y .xlsx), especialmente en entornos donde Microsoft Office no está instalado o donde se necesita compatibilidad con aplicaciones de 32 o 64 bits</w:t>
       </w:r>
       <w:r>
         <w:t>.</w:t>
@@ -2110,15 +2061,7 @@
     </w:p>
     <w:p>
       <w:r>
-        <w:t>Incluye el archivo .</w:t>
-      </w:r>
-      <w:proofErr w:type="spellStart"/>
-      <w:r>
-        <w:t>sql</w:t>
-      </w:r>
-      <w:proofErr w:type="spellEnd"/>
-      <w:r>
-        <w:t xml:space="preserve"> que contiene el script completo para la creación de la base de datos, entidades, y relaciones. Este script asegura la replicación precisa de la estructura del sistema en cualquier entorno.</w:t>
+        <w:t>Incluye el archivo .sql que contiene el script completo para la creación de la base de datos, entidades, y relaciones. Este script asegura la replicación precisa de la estructura del sistema en cualquier entorno.</w:t>
       </w:r>
     </w:p>
     <w:p>
@@ -2178,63 +2121,15 @@
         <w:t>pudiendo</w:t>
       </w:r>
       <w:r>
-        <w:t xml:space="preserve"> modificar los archivos fuente. Los detalles de cada procedimiento se encuentran en los scripts .</w:t>
-      </w:r>
-      <w:proofErr w:type="spellStart"/>
-      <w:r>
-        <w:t>sql</w:t>
-      </w:r>
-      <w:proofErr w:type="spellEnd"/>
-      <w:r>
-        <w:t xml:space="preserve"> correspondientes.</w:t>
+        <w:t xml:space="preserve"> modificar los archivos fuente. Los detalles de cada procedimiento se encuentran en los scripts .sql correspondientes.</w:t>
       </w:r>
     </w:p>
     <w:p>
       <w:r>
-        <w:t xml:space="preserve">Se agrega un </w:t>
-      </w:r>
-      <w:proofErr w:type="spellStart"/>
-      <w:r>
-        <w:t>powershell</w:t>
-      </w:r>
-      <w:proofErr w:type="spellEnd"/>
-      <w:r>
-        <w:t xml:space="preserve"> que debe ser ejecutado para traer el tipo de cambio del día actual de la </w:t>
-      </w:r>
-      <w:proofErr w:type="spellStart"/>
-      <w:r>
-        <w:t>pagina</w:t>
-      </w:r>
-      <w:proofErr w:type="spellEnd"/>
-      <w:r>
-        <w:t xml:space="preserve"> dolarhoy.com. Ese </w:t>
-      </w:r>
-      <w:proofErr w:type="spellStart"/>
-      <w:r>
-        <w:t>powershell</w:t>
-      </w:r>
-      <w:proofErr w:type="spellEnd"/>
-      <w:r>
-        <w:t xml:space="preserve"> necesita como parámetros para ser ejecutado </w:t>
-      </w:r>
-      <w:r>
-        <w:t>‘</w:t>
-      </w:r>
-      <w:proofErr w:type="spellStart"/>
-      <w:r>
-        <w:t>serverName</w:t>
-      </w:r>
-      <w:proofErr w:type="spellEnd"/>
-      <w:r>
-        <w:t>’ y ‘</w:t>
-      </w:r>
-      <w:proofErr w:type="spellStart"/>
-      <w:r>
-        <w:t>databaseName</w:t>
-      </w:r>
-      <w:proofErr w:type="spellEnd"/>
-      <w:r>
-        <w:t>’.</w:t>
+        <w:t xml:space="preserve">Se agrega un powershell que debe ser ejecutado para traer el tipo de cambio del día actual de la pagina dolarhoy.com. Ese powershell necesita como parámetros para ser ejecutado </w:t>
+      </w:r>
+      <w:r>
+        <w:t>‘serverName’ y ‘databaseName’.</w:t>
       </w:r>
     </w:p>
     <w:p/>
@@ -2348,7 +2243,7 @@
         <w:jc w:val="center"/>
       </w:pPr>
       <w:r>
-        <w:object w:dxaOrig="1536" w:dyaOrig="994" w14:anchorId="0274B52F">
+        <w:object w:dxaOrig="1536" w:dyaOrig="994" w14:anchorId="1507F295">
           <v:shapetype id="_x0000_t75" coordsize="21600,21600" o:spt="75" o:preferrelative="t" path="m@4@5l@4@11@9@11@9@5xe" filled="f" stroked="f">
             <v:stroke joinstyle="miter"/>
             <v:formulas>
@@ -2368,10 +2263,10 @@
             <v:path o:extrusionok="f" gradientshapeok="t" o:connecttype="rect"/>
             <o:lock v:ext="edit" aspectratio="t"/>
           </v:shapetype>
-          <v:shape id="_x0000_i1026" type="#_x0000_t75" style="width:76.5pt;height:49.5pt" o:ole="">
+          <v:shape id="_x0000_i1036" type="#_x0000_t75" style="width:76.8pt;height:49.7pt" o:ole="">
             <v:imagedata r:id="rId9" o:title=""/>
           </v:shape>
-          <o:OLEObject Type="Embed" ProgID="Package" ShapeID="_x0000_i1026" DrawAspect="Icon" ObjectID="_1792330021" r:id="rId10"/>
+          <o:OLEObject Type="Embed" ProgID="Package" ShapeID="_x0000_i1036" DrawAspect="Icon" ObjectID="_1792330636" r:id="rId10"/>
         </w:object>
       </w:r>
     </w:p>
@@ -2400,43 +2295,43 @@
         <w:jc w:val="center"/>
       </w:pPr>
       <w:r>
-        <w:object w:dxaOrig="1536" w:dyaOrig="994" w14:anchorId="0A759C32">
-          <v:shape id="_x0000_i1027" type="#_x0000_t75" style="width:76.5pt;height:49.5pt" o:ole="">
+        <w:object w:dxaOrig="1536" w:dyaOrig="994" w14:anchorId="6676CB9C">
+          <v:shape id="_x0000_i1062" type="#_x0000_t75" style="width:76.8pt;height:49.7pt" o:ole="">
             <v:imagedata r:id="rId11" o:title=""/>
           </v:shape>
-          <o:OLEObject Type="Embed" ProgID="Package" ShapeID="_x0000_i1027" DrawAspect="Icon" ObjectID="_1792330022" r:id="rId12"/>
+          <o:OLEObject Type="Embed" ProgID="Package" ShapeID="_x0000_i1062" DrawAspect="Icon" ObjectID="_1792330637" r:id="rId12"/>
         </w:object>
       </w:r>
       <w:r>
-        <w:object w:dxaOrig="1536" w:dyaOrig="994" w14:anchorId="21825986">
-          <v:shape id="_x0000_i1028" type="#_x0000_t75" style="width:76.5pt;height:49.5pt" o:ole="">
+        <w:object w:dxaOrig="1536" w:dyaOrig="994" w14:anchorId="1727E2C7">
+          <v:shape id="_x0000_i1063" type="#_x0000_t75" style="width:76.8pt;height:49.7pt" o:ole="">
             <v:imagedata r:id="rId13" o:title=""/>
           </v:shape>
-          <o:OLEObject Type="Embed" ProgID="Package" ShapeID="_x0000_i1028" DrawAspect="Icon" ObjectID="_1792330023" r:id="rId14"/>
+          <o:OLEObject Type="Embed" ProgID="Package" ShapeID="_x0000_i1063" DrawAspect="Icon" ObjectID="_1792330638" r:id="rId14"/>
         </w:object>
       </w:r>
       <w:r>
-        <w:object w:dxaOrig="1536" w:dyaOrig="994" w14:anchorId="7A6B59BE">
-          <v:shape id="_x0000_i1029" type="#_x0000_t75" style="width:76.5pt;height:49.5pt" o:ole="">
+        <w:object w:dxaOrig="1536" w:dyaOrig="994" w14:anchorId="27E50E62">
+          <v:shape id="_x0000_i1064" type="#_x0000_t75" style="width:76.8pt;height:49.7pt" o:ole="">
             <v:imagedata r:id="rId15" o:title=""/>
           </v:shape>
-          <o:OLEObject Type="Embed" ProgID="Package" ShapeID="_x0000_i1029" DrawAspect="Icon" ObjectID="_1792330024" r:id="rId16"/>
+          <o:OLEObject Type="Embed" ProgID="Package" ShapeID="_x0000_i1064" DrawAspect="Icon" ObjectID="_1792330639" r:id="rId16"/>
         </w:object>
       </w:r>
       <w:r>
-        <w:object w:dxaOrig="1536" w:dyaOrig="994" w14:anchorId="283E7C38">
-          <v:shape id="_x0000_i1030" type="#_x0000_t75" style="width:76.5pt;height:49.5pt" o:ole="">
+        <w:object w:dxaOrig="1536" w:dyaOrig="994" w14:anchorId="3A794FEE">
+          <v:shape id="_x0000_i1065" type="#_x0000_t75" style="width:76.8pt;height:49.7pt" o:ole="">
             <v:imagedata r:id="rId17" o:title=""/>
           </v:shape>
-          <o:OLEObject Type="Embed" ProgID="Package" ShapeID="_x0000_i1030" DrawAspect="Icon" ObjectID="_1792330025" r:id="rId18"/>
+          <o:OLEObject Type="Embed" ProgID="Package" ShapeID="_x0000_i1065" DrawAspect="Icon" ObjectID="_1792330640" r:id="rId18"/>
         </w:object>
       </w:r>
       <w:r>
-        <w:object w:dxaOrig="1536" w:dyaOrig="994" w14:anchorId="26289A95">
-          <v:shape id="_x0000_i1031" type="#_x0000_t75" style="width:76.5pt;height:49.5pt" o:ole="">
+        <w:object w:dxaOrig="1536" w:dyaOrig="994" w14:anchorId="01C45C4B">
+          <v:shape id="_x0000_i1066" type="#_x0000_t75" style="width:76.8pt;height:49.7pt" o:ole="">
             <v:imagedata r:id="rId19" o:title=""/>
           </v:shape>
-          <o:OLEObject Type="Embed" ProgID="Package" ShapeID="_x0000_i1031" DrawAspect="Icon" ObjectID="_1792330026" r:id="rId20"/>
+          <o:OLEObject Type="Embed" ProgID="Package" ShapeID="_x0000_i1066" DrawAspect="Icon" ObjectID="_1792330641" r:id="rId20"/>
         </w:object>
       </w:r>
     </w:p>
@@ -2464,11 +2359,11 @@
         <w:jc w:val="center"/>
       </w:pPr>
       <w:r>
-        <w:object w:dxaOrig="1536" w:dyaOrig="994" w14:anchorId="3F4F8C3C">
-          <v:shape id="_x0000_i1032" type="#_x0000_t75" style="width:76.5pt;height:49.5pt" o:ole="">
+        <w:object w:dxaOrig="1536" w:dyaOrig="994" w14:anchorId="179813BE">
+          <v:shape id="_x0000_i1068" type="#_x0000_t75" style="width:76.8pt;height:49.7pt" o:ole="">
             <v:imagedata r:id="rId21" o:title=""/>
           </v:shape>
-          <o:OLEObject Type="Embed" ProgID="Package" ShapeID="_x0000_i1032" DrawAspect="Icon" ObjectID="_1792330027" r:id="rId22"/>
+          <o:OLEObject Type="Embed" ProgID="Package" ShapeID="_x0000_i1068" DrawAspect="Icon" ObjectID="_1792330642" r:id="rId22"/>
         </w:object>
       </w:r>
     </w:p>
@@ -2497,11 +2392,11 @@
         <w:jc w:val="center"/>
       </w:pPr>
       <w:r>
-        <w:object w:dxaOrig="1536" w:dyaOrig="994" w14:anchorId="4C84038B">
-          <v:shape id="_x0000_i1033" type="#_x0000_t75" style="width:76.5pt;height:49.5pt" o:ole="">
+        <w:object w:dxaOrig="1536" w:dyaOrig="994" w14:anchorId="375FB059">
+          <v:shape id="_x0000_i1070" type="#_x0000_t75" style="width:76.8pt;height:49.7pt" o:ole="">
             <v:imagedata r:id="rId23" o:title=""/>
           </v:shape>
-          <o:OLEObject Type="Embed" ProgID="Package" ShapeID="_x0000_i1033" DrawAspect="Icon" ObjectID="_1792330028" r:id="rId24"/>
+          <o:OLEObject Type="Embed" ProgID="Package" ShapeID="_x0000_i1070" DrawAspect="Icon" ObjectID="_1792330643" r:id="rId24"/>
         </w:object>
       </w:r>
     </w:p>

</xml_diff>